<commit_message>
web-projects added- DB tables creation
</commit_message>
<xml_diff>
--- a/Semester 1/Web app/Matrials/Convenient Store Requirements Analysis.docx
+++ b/Semester 1/Web app/Matrials/Convenient Store Requirements Analysis.docx
@@ -59,189 +59,802 @@
         </w:numPr>
       </w:pPr>
       <w:r>
+        <w:t xml:space="preserve"> Product Receive details</w:t>
+      </w:r>
+    </w:p>
+    <w:p>
+      <w:pPr>
+        <w:pStyle w:val="ListParagraph"/>
+        <w:numPr>
+          <w:ilvl w:val="1"/>
+          <w:numId w:val="2"/>
+        </w:numPr>
+      </w:pPr>
+      <w:r>
+        <w:t>Return (at time of receive)</w:t>
+      </w:r>
+    </w:p>
+    <w:p>
+      <w:pPr>
+        <w:pStyle w:val="ListParagraph"/>
+        <w:numPr>
+          <w:ilvl w:val="1"/>
+          <w:numId w:val="2"/>
+        </w:numPr>
+      </w:pPr>
+      <w:r>
+        <w:t>Damaged product</w:t>
+      </w:r>
+      <w:r>
+        <w:t xml:space="preserve"> (from stock)</w:t>
+      </w:r>
+      <w:r>
+        <w:t xml:space="preserve"> - approval  </w:t>
+      </w:r>
+    </w:p>
+    <w:p>
+      <w:pPr>
+        <w:pStyle w:val="Heading1"/>
+        <w:numPr>
+          <w:ilvl w:val="0"/>
+          <w:numId w:val="2"/>
+        </w:numPr>
+      </w:pPr>
+      <w:r>
+        <w:t>Sales</w:t>
+      </w:r>
+    </w:p>
+    <w:p>
+      <w:pPr>
+        <w:pStyle w:val="ListParagraph"/>
+        <w:numPr>
+          <w:ilvl w:val="1"/>
+          <w:numId w:val="2"/>
+        </w:numPr>
+      </w:pPr>
+      <w:r>
+        <w:t>Sales Oder</w:t>
+      </w:r>
+    </w:p>
+    <w:p>
+      <w:pPr>
+        <w:pStyle w:val="ListParagraph"/>
+        <w:numPr>
+          <w:ilvl w:val="2"/>
+          <w:numId w:val="2"/>
+        </w:numPr>
+      </w:pPr>
+      <w:r>
+        <w:t>Sales Order Details</w:t>
+      </w:r>
+    </w:p>
+    <w:p>
+      <w:pPr>
+        <w:pStyle w:val="ListParagraph"/>
+        <w:numPr>
+          <w:ilvl w:val="1"/>
+          <w:numId w:val="2"/>
+        </w:numPr>
+      </w:pPr>
+      <w:r>
+        <w:t>List of Sale</w:t>
+      </w:r>
+    </w:p>
+    <w:p>
+      <w:pPr>
+        <w:pStyle w:val="ListParagraph"/>
+        <w:numPr>
+          <w:ilvl w:val="2"/>
+          <w:numId w:val="2"/>
+        </w:numPr>
+      </w:pPr>
+      <w:r>
+        <w:t>Sale</w:t>
+      </w:r>
+      <w:r>
+        <w:t>(pre-order)</w:t>
+      </w:r>
+    </w:p>
+    <w:p>
+      <w:pPr>
+        <w:pStyle w:val="ListParagraph"/>
+        <w:numPr>
+          <w:ilvl w:val="1"/>
+          <w:numId w:val="2"/>
+        </w:numPr>
+      </w:pPr>
+      <w:r>
+        <w:t>Inventory sale (instant)</w:t>
+      </w:r>
+    </w:p>
+    <w:p>
+      <w:pPr>
+        <w:pStyle w:val="ListParagraph"/>
+        <w:numPr>
+          <w:ilvl w:val="1"/>
+          <w:numId w:val="2"/>
+        </w:numPr>
+      </w:pPr>
+      <w:r>
+        <w:t>Sale return</w:t>
+      </w:r>
+    </w:p>
+    <w:p>
+      <w:pPr>
+        <w:pStyle w:val="Heading1"/>
+        <w:numPr>
+          <w:ilvl w:val="0"/>
+          <w:numId w:val="2"/>
+        </w:numPr>
+      </w:pPr>
+      <w:r>
+        <w:t>Stock</w:t>
+      </w:r>
+    </w:p>
+    <w:p>
+      <w:pPr>
+        <w:pStyle w:val="ListParagraph"/>
+        <w:numPr>
+          <w:ilvl w:val="1"/>
+          <w:numId w:val="2"/>
+        </w:numPr>
+      </w:pPr>
+      <w:r>
+        <w:t>Stock/ Availability</w:t>
+      </w:r>
+    </w:p>
+    <w:p>
+      <w:pPr>
+        <w:pStyle w:val="ListParagraph"/>
+        <w:numPr>
+          <w:ilvl w:val="2"/>
+          <w:numId w:val="2"/>
+        </w:numPr>
+      </w:pPr>
+      <w:r>
+        <w:t>Stock Details (details of lot purchase, quantity)</w:t>
+      </w:r>
+    </w:p>
+    <w:p>
+      <w:pPr>
+        <w:pStyle w:val="Heading1"/>
+        <w:numPr>
+          <w:ilvl w:val="0"/>
+          <w:numId w:val="2"/>
+        </w:numPr>
+      </w:pPr>
+      <w:r>
+        <w:t>Accounts</w:t>
+      </w:r>
+    </w:p>
+    <w:p>
+      <w:pPr>
+        <w:pStyle w:val="ListParagraph"/>
+        <w:numPr>
+          <w:ilvl w:val="1"/>
+          <w:numId w:val="2"/>
+        </w:numPr>
+      </w:pPr>
+      <w:r>
+        <w:t>Supplier</w:t>
+      </w:r>
+    </w:p>
+    <w:p>
+      <w:pPr>
+        <w:pStyle w:val="ListParagraph"/>
+        <w:numPr>
+          <w:ilvl w:val="2"/>
+          <w:numId w:val="2"/>
+        </w:numPr>
+      </w:pPr>
+      <w:r>
+        <w:t xml:space="preserve">New Supplier </w:t>
+      </w:r>
+    </w:p>
+    <w:p>
+      <w:pPr>
+        <w:pStyle w:val="ListParagraph"/>
+        <w:numPr>
+          <w:ilvl w:val="3"/>
+          <w:numId w:val="2"/>
+        </w:numPr>
+      </w:pPr>
+      <w:r>
+        <w:t>Info</w:t>
+      </w:r>
+    </w:p>
+    <w:p>
+      <w:pPr>
+        <w:pStyle w:val="ListParagraph"/>
+        <w:numPr>
+          <w:ilvl w:val="3"/>
+          <w:numId w:val="2"/>
+        </w:numPr>
+      </w:pPr>
+      <w:r>
+        <w:t>Transaction</w:t>
+      </w:r>
+    </w:p>
+    <w:p>
+      <w:pPr>
+        <w:pStyle w:val="ListParagraph"/>
+        <w:numPr>
+          <w:ilvl w:val="1"/>
+          <w:numId w:val="2"/>
+        </w:numPr>
+      </w:pPr>
+      <w:r>
+        <w:t>Customer</w:t>
+      </w:r>
+    </w:p>
+    <w:p>
+      <w:pPr>
+        <w:pStyle w:val="ListParagraph"/>
+        <w:numPr>
+          <w:ilvl w:val="2"/>
+          <w:numId w:val="2"/>
+        </w:numPr>
+      </w:pPr>
+      <w:r>
+        <w:t>New Customer</w:t>
+      </w:r>
+    </w:p>
+    <w:p>
+      <w:pPr>
+        <w:pStyle w:val="ListParagraph"/>
+        <w:numPr>
+          <w:ilvl w:val="3"/>
+          <w:numId w:val="2"/>
+        </w:numPr>
+      </w:pPr>
+      <w:r>
+        <w:t>Info</w:t>
+      </w:r>
+    </w:p>
+    <w:p>
+      <w:pPr>
+        <w:pStyle w:val="ListParagraph"/>
+        <w:numPr>
+          <w:ilvl w:val="3"/>
+          <w:numId w:val="2"/>
+        </w:numPr>
+      </w:pPr>
+      <w:r>
+        <w:t>Transaction</w:t>
+      </w:r>
+    </w:p>
+    <w:p>
+      <w:pPr>
+        <w:ind w:left="1080"/>
+      </w:pPr>
+    </w:p>
+    <w:p>
+      <w:pPr>
+        <w:pStyle w:val="Heading1"/>
+        <w:numPr>
+          <w:ilvl w:val="0"/>
+          <w:numId w:val="2"/>
+        </w:numPr>
+      </w:pPr>
+      <w:r>
+        <w:t>Master Module</w:t>
+      </w:r>
+    </w:p>
+    <w:p>
+      <w:pPr>
+        <w:pStyle w:val="ListParagraph"/>
+        <w:numPr>
+          <w:ilvl w:val="1"/>
+          <w:numId w:val="2"/>
+        </w:numPr>
+      </w:pPr>
+      <w:r>
+        <w:t>Category</w:t>
+      </w:r>
+    </w:p>
+    <w:p>
+      <w:pPr>
+        <w:pStyle w:val="ListParagraph"/>
+        <w:numPr>
+          <w:ilvl w:val="2"/>
+          <w:numId w:val="2"/>
+        </w:numPr>
+      </w:pPr>
+      <w:r>
+        <w:t>Sub-</w:t>
+      </w:r>
+      <w:r>
+        <w:t>c</w:t>
+      </w:r>
+      <w:r>
+        <w:t>ategory</w:t>
+      </w:r>
+    </w:p>
+    <w:p>
+      <w:pPr>
+        <w:pStyle w:val="ListParagraph"/>
+        <w:numPr>
+          <w:ilvl w:val="1"/>
+          <w:numId w:val="2"/>
+        </w:numPr>
+      </w:pPr>
+      <w:r>
+        <w:t>Product</w:t>
+      </w:r>
+      <w:r>
+        <w:t>s</w:t>
+      </w:r>
+    </w:p>
+    <w:p>
+      <w:pPr>
+        <w:pStyle w:val="ListParagraph"/>
+        <w:numPr>
+          <w:ilvl w:val="1"/>
+          <w:numId w:val="2"/>
+        </w:numPr>
+      </w:pPr>
+      <w:r>
+        <w:t>UOM(unit of measurement )</w:t>
+      </w:r>
+    </w:p>
+    <w:p>
+      <w:pPr>
+        <w:pStyle w:val="Heading1"/>
+        <w:numPr>
+          <w:ilvl w:val="0"/>
+          <w:numId w:val="2"/>
+        </w:numPr>
+      </w:pPr>
+      <w:r>
+        <w:t>Reports</w:t>
+      </w:r>
+    </w:p>
+    <w:p>
+      <w:pPr>
+        <w:pStyle w:val="ListParagraph"/>
+        <w:numPr>
+          <w:ilvl w:val="1"/>
+          <w:numId w:val="2"/>
+        </w:numPr>
+      </w:pPr>
+      <w:r>
+        <w:t xml:space="preserve">Sales </w:t>
+      </w:r>
+    </w:p>
+    <w:p>
+      <w:pPr>
+        <w:pStyle w:val="ListParagraph"/>
+        <w:numPr>
+          <w:ilvl w:val="1"/>
+          <w:numId w:val="2"/>
+        </w:numPr>
+      </w:pPr>
+      <w:r>
+        <w:t>Purchase</w:t>
+      </w:r>
+    </w:p>
+    <w:p>
+      <w:pPr>
+        <w:pStyle w:val="ListParagraph"/>
+        <w:numPr>
+          <w:ilvl w:val="1"/>
+          <w:numId w:val="2"/>
+        </w:numPr>
+      </w:pPr>
+      <w:r>
+        <w:t>Stock</w:t>
+      </w:r>
+    </w:p>
+    <w:p>
+      <w:pPr>
+        <w:pStyle w:val="ListParagraph"/>
+        <w:numPr>
+          <w:ilvl w:val="1"/>
+          <w:numId w:val="2"/>
+        </w:numPr>
+      </w:pPr>
+      <w:r>
+        <w:t xml:space="preserve">Supplier </w:t>
+      </w:r>
+    </w:p>
+    <w:p>
+      <w:pPr>
+        <w:pStyle w:val="ListParagraph"/>
+        <w:numPr>
+          <w:ilvl w:val="1"/>
+          <w:numId w:val="2"/>
+        </w:numPr>
+      </w:pPr>
+      <w:r>
+        <w:t>Customer</w:t>
+      </w:r>
+    </w:p>
+    <w:p>
+      <w:pPr>
+        <w:pStyle w:val="Heading1"/>
+        <w:numPr>
+          <w:ilvl w:val="0"/>
+          <w:numId w:val="2"/>
+        </w:numPr>
+      </w:pPr>
+      <w:r>
+        <w:lastRenderedPageBreak/>
+        <w:t>User Control</w:t>
+      </w:r>
+      <w:r>
+        <w:t xml:space="preserve"> (Access Contro</w:t>
+      </w:r>
+      <w:r>
+        <w:t>l</w:t>
+      </w:r>
+      <w:r>
+        <w:t>)</w:t>
+      </w:r>
+      <w:r>
         <w:t xml:space="preserve"> </w:t>
       </w:r>
-      <w:r>
-        <w:t>Product Receive</w:t>
-      </w:r>
-      <w:r>
-        <w:t xml:space="preserve"> details</w:t>
-      </w:r>
-    </w:p>
-    <w:p>
-      <w:pPr>
-        <w:pStyle w:val="ListParagraph"/>
-        <w:numPr>
-          <w:ilvl w:val="1"/>
-          <w:numId w:val="2"/>
-        </w:numPr>
-      </w:pPr>
-      <w:r>
-        <w:t>Return (at time of receive)</w:t>
-      </w:r>
-    </w:p>
-    <w:p>
-      <w:pPr>
-        <w:pStyle w:val="ListParagraph"/>
-        <w:numPr>
-          <w:ilvl w:val="1"/>
-          <w:numId w:val="2"/>
-        </w:numPr>
-      </w:pPr>
-      <w:r>
-        <w:t>D</w:t>
-      </w:r>
-      <w:r>
-        <w:t>amaged product</w:t>
-      </w:r>
-      <w:r>
-        <w:t xml:space="preserve"> (from stock)</w:t>
-      </w:r>
-    </w:p>
-    <w:p>
-      <w:pPr>
-        <w:pStyle w:val="Heading1"/>
+    </w:p>
+    <w:p>
+      <w:pPr>
+        <w:pStyle w:val="ListParagraph"/>
+        <w:numPr>
+          <w:ilvl w:val="1"/>
+          <w:numId w:val="2"/>
+        </w:numPr>
+      </w:pPr>
+      <w:r>
+        <w:t>Users List</w:t>
+      </w:r>
+    </w:p>
+    <w:p>
+      <w:pPr>
+        <w:pStyle w:val="ListParagraph"/>
+        <w:numPr>
+          <w:ilvl w:val="1"/>
+          <w:numId w:val="2"/>
+        </w:numPr>
+      </w:pPr>
+      <w:r>
+        <w:t>Roles</w:t>
+      </w:r>
+    </w:p>
+    <w:p>
+      <w:pPr>
+        <w:pStyle w:val="ListParagraph"/>
+        <w:numPr>
+          <w:ilvl w:val="1"/>
+          <w:numId w:val="2"/>
+        </w:numPr>
+      </w:pPr>
+      <w:r>
+        <w:t>User Roles</w:t>
+      </w:r>
+    </w:p>
+    <w:p/>
+    <w:p/>
+    <w:p>
+      <w:r>
+        <w:t>table_name: plural, samle case(PurchaseOrders)</w:t>
+      </w:r>
+    </w:p>
+    <w:p>
+      <w:r>
+        <w:t>column_name: singular, case(last_updated_by)</w:t>
+      </w:r>
+    </w:p>
+    <w:p/>
+    <w:p>
+      <w:r>
+        <w:t>only userId is varchar, all other ids are auto-number</w:t>
+      </w:r>
+      <w:r>
+        <w:t>(large numbers).</w:t>
+      </w:r>
+    </w:p>
+    <w:p>
+      <w:r>
+        <w:t>create sql-server tables with proper pk and foreignkey</w:t>
+      </w:r>
+    </w:p>
+    <w:p>
+      <w:pPr>
+        <w:rPr>
+          <w:b/>
+          <w:bCs/>
+          <w:sz w:val="24"/>
+          <w:szCs w:val="24"/>
+        </w:rPr>
+      </w:pPr>
+      <w:r>
+        <w:rPr>
+          <w:b/>
+          <w:bCs/>
+          <w:sz w:val="24"/>
+          <w:szCs w:val="24"/>
+        </w:rPr>
+        <w:t>Entity</w:t>
+      </w:r>
+    </w:p>
+    <w:p>
+      <w:pPr>
+        <w:pStyle w:val="ListParagraph"/>
         <w:numPr>
           <w:ilvl w:val="0"/>
-          <w:numId w:val="2"/>
-        </w:numPr>
-      </w:pPr>
-      <w:r>
-        <w:t>Sales</w:t>
-      </w:r>
-    </w:p>
-    <w:p>
-      <w:pPr>
-        <w:pStyle w:val="ListParagraph"/>
-        <w:numPr>
-          <w:ilvl w:val="1"/>
-          <w:numId w:val="2"/>
-        </w:numPr>
-      </w:pPr>
-      <w:r>
-        <w:t>Sales Oder</w:t>
-      </w:r>
-    </w:p>
-    <w:p>
-      <w:pPr>
-        <w:pStyle w:val="ListParagraph"/>
-        <w:numPr>
-          <w:ilvl w:val="2"/>
-          <w:numId w:val="2"/>
-        </w:numPr>
-      </w:pPr>
-      <w:r>
-        <w:t>Sales Order Details</w:t>
-      </w:r>
-    </w:p>
-    <w:p>
-      <w:pPr>
-        <w:pStyle w:val="ListParagraph"/>
-        <w:numPr>
-          <w:ilvl w:val="1"/>
-          <w:numId w:val="2"/>
-        </w:numPr>
-      </w:pPr>
-      <w:r>
-        <w:t>List of Sale</w:t>
-      </w:r>
-    </w:p>
-    <w:p>
-      <w:pPr>
-        <w:pStyle w:val="ListParagraph"/>
-        <w:numPr>
-          <w:ilvl w:val="2"/>
-          <w:numId w:val="2"/>
-        </w:numPr>
-      </w:pPr>
-      <w:r>
-        <w:t>Sale</w:t>
-      </w:r>
-      <w:r>
-        <w:t>(pre-order)</w:t>
-      </w:r>
-    </w:p>
-    <w:p>
-      <w:pPr>
-        <w:pStyle w:val="ListParagraph"/>
-        <w:numPr>
-          <w:ilvl w:val="1"/>
-          <w:numId w:val="2"/>
-        </w:numPr>
-      </w:pPr>
-      <w:r>
-        <w:t>Inventory sale (instant)</w:t>
-      </w:r>
-    </w:p>
-    <w:p>
-      <w:pPr>
-        <w:pStyle w:val="ListParagraph"/>
-        <w:numPr>
-          <w:ilvl w:val="1"/>
-          <w:numId w:val="2"/>
-        </w:numPr>
-      </w:pPr>
-      <w:r>
-        <w:t>Sale return</w:t>
-      </w:r>
-    </w:p>
-    <w:p>
-      <w:pPr>
-        <w:pStyle w:val="Heading1"/>
+          <w:numId w:val="3"/>
+        </w:numPr>
+        <w:rPr>
+          <w:sz w:val="24"/>
+          <w:szCs w:val="24"/>
+        </w:rPr>
+      </w:pPr>
+      <w:r>
+        <w:rPr>
+          <w:sz w:val="24"/>
+          <w:szCs w:val="24"/>
+        </w:rPr>
+        <w:t>User</w:t>
+      </w:r>
+    </w:p>
+    <w:p>
+      <w:pPr>
+        <w:pStyle w:val="ListParagraph"/>
+        <w:numPr>
+          <w:ilvl w:val="1"/>
+          <w:numId w:val="3"/>
+        </w:numPr>
+        <w:rPr>
+          <w:sz w:val="24"/>
+          <w:szCs w:val="24"/>
+        </w:rPr>
+      </w:pPr>
+      <w:r>
+        <w:rPr>
+          <w:sz w:val="24"/>
+          <w:szCs w:val="24"/>
+        </w:rPr>
+        <w:t>I</w:t>
+      </w:r>
+      <w:r>
+        <w:rPr>
+          <w:sz w:val="24"/>
+          <w:szCs w:val="24"/>
+        </w:rPr>
+        <w:t>d</w:t>
+      </w:r>
+      <w:r>
+        <w:rPr>
+          <w:sz w:val="24"/>
+          <w:szCs w:val="24"/>
+        </w:rPr>
+        <w:t>(varchar)</w:t>
+      </w:r>
+    </w:p>
+    <w:p>
+      <w:pPr>
+        <w:pStyle w:val="ListParagraph"/>
+        <w:numPr>
+          <w:ilvl w:val="1"/>
+          <w:numId w:val="3"/>
+        </w:numPr>
+        <w:rPr>
+          <w:sz w:val="24"/>
+          <w:szCs w:val="24"/>
+        </w:rPr>
+      </w:pPr>
+      <w:r>
+        <w:rPr>
+          <w:sz w:val="24"/>
+          <w:szCs w:val="24"/>
+        </w:rPr>
+        <w:t>name</w:t>
+      </w:r>
+    </w:p>
+    <w:p>
+      <w:pPr>
+        <w:pStyle w:val="ListParagraph"/>
+        <w:numPr>
+          <w:ilvl w:val="1"/>
+          <w:numId w:val="3"/>
+        </w:numPr>
+        <w:rPr>
+          <w:sz w:val="24"/>
+          <w:szCs w:val="24"/>
+        </w:rPr>
+      </w:pPr>
+      <w:r>
+        <w:rPr>
+          <w:sz w:val="24"/>
+          <w:szCs w:val="24"/>
+        </w:rPr>
+        <w:t>password</w:t>
+      </w:r>
+    </w:p>
+    <w:p>
+      <w:pPr>
+        <w:pStyle w:val="ListParagraph"/>
         <w:numPr>
           <w:ilvl w:val="0"/>
-          <w:numId w:val="2"/>
-        </w:numPr>
-      </w:pPr>
-      <w:r>
-        <w:t>Stock</w:t>
-      </w:r>
-    </w:p>
-    <w:p>
-      <w:pPr>
-        <w:pStyle w:val="ListParagraph"/>
-        <w:numPr>
-          <w:ilvl w:val="1"/>
-          <w:numId w:val="2"/>
-        </w:numPr>
-      </w:pPr>
-      <w:r>
-        <w:t>Stock/ Availability</w:t>
-      </w:r>
-    </w:p>
-    <w:p>
-      <w:pPr>
-        <w:pStyle w:val="ListParagraph"/>
-        <w:numPr>
-          <w:ilvl w:val="2"/>
-          <w:numId w:val="2"/>
-        </w:numPr>
-      </w:pPr>
-      <w:r>
-        <w:t>Stock Details (details of lot purchase, quantity)</w:t>
-      </w:r>
-    </w:p>
-    <w:p>
-      <w:pPr>
-        <w:pStyle w:val="Heading1"/>
+          <w:numId w:val="3"/>
+        </w:numPr>
+        <w:rPr>
+          <w:sz w:val="24"/>
+          <w:szCs w:val="24"/>
+        </w:rPr>
+      </w:pPr>
+      <w:r>
+        <w:rPr>
+          <w:sz w:val="24"/>
+          <w:szCs w:val="24"/>
+        </w:rPr>
+        <w:t>Purchase_order</w:t>
+      </w:r>
+    </w:p>
+    <w:p>
+      <w:pPr>
+        <w:pStyle w:val="ListParagraph"/>
+        <w:numPr>
+          <w:ilvl w:val="1"/>
+          <w:numId w:val="3"/>
+        </w:numPr>
+        <w:rPr>
+          <w:sz w:val="24"/>
+          <w:szCs w:val="24"/>
+        </w:rPr>
+      </w:pPr>
+      <w:r>
+        <w:rPr>
+          <w:sz w:val="24"/>
+          <w:szCs w:val="24"/>
+        </w:rPr>
+        <w:t>I</w:t>
+      </w:r>
+      <w:r>
+        <w:rPr>
+          <w:sz w:val="24"/>
+          <w:szCs w:val="24"/>
+        </w:rPr>
+        <w:t>d</w:t>
+      </w:r>
+      <w:r>
+        <w:rPr>
+          <w:sz w:val="24"/>
+          <w:szCs w:val="24"/>
+        </w:rPr>
+        <w:t xml:space="preserve"> (big int)</w:t>
+      </w:r>
+    </w:p>
+    <w:p>
+      <w:pPr>
+        <w:pStyle w:val="ListParagraph"/>
+        <w:numPr>
+          <w:ilvl w:val="1"/>
+          <w:numId w:val="3"/>
+        </w:numPr>
+        <w:rPr>
+          <w:sz w:val="24"/>
+          <w:szCs w:val="24"/>
+        </w:rPr>
+      </w:pPr>
+      <w:r>
+        <w:rPr>
+          <w:sz w:val="24"/>
+          <w:szCs w:val="24"/>
+        </w:rPr>
+        <w:t>N</w:t>
+      </w:r>
+      <w:r>
+        <w:rPr>
+          <w:sz w:val="24"/>
+          <w:szCs w:val="24"/>
+        </w:rPr>
+        <w:t>umber</w:t>
+      </w:r>
+      <w:r>
+        <w:rPr>
+          <w:sz w:val="24"/>
+          <w:szCs w:val="24"/>
+        </w:rPr>
+        <w:t>(n varchar)</w:t>
+      </w:r>
+    </w:p>
+    <w:p>
+      <w:pPr>
+        <w:pStyle w:val="ListParagraph"/>
+        <w:numPr>
+          <w:ilvl w:val="1"/>
+          <w:numId w:val="3"/>
+        </w:numPr>
+        <w:rPr>
+          <w:sz w:val="24"/>
+          <w:szCs w:val="24"/>
+        </w:rPr>
+      </w:pPr>
+      <w:r>
+        <w:rPr>
+          <w:sz w:val="24"/>
+          <w:szCs w:val="24"/>
+        </w:rPr>
+        <w:t>entered_on</w:t>
+      </w:r>
+    </w:p>
+    <w:p>
+      <w:pPr>
+        <w:pStyle w:val="ListParagraph"/>
+        <w:numPr>
+          <w:ilvl w:val="1"/>
+          <w:numId w:val="3"/>
+        </w:numPr>
+        <w:rPr>
+          <w:sz w:val="24"/>
+          <w:szCs w:val="24"/>
+        </w:rPr>
+      </w:pPr>
+      <w:r>
+        <w:rPr>
+          <w:sz w:val="24"/>
+          <w:szCs w:val="24"/>
+        </w:rPr>
+        <w:t>entered_by(n carchar 128)</w:t>
+      </w:r>
+    </w:p>
+    <w:p>
+      <w:pPr>
+        <w:pStyle w:val="ListParagraph"/>
+        <w:numPr>
+          <w:ilvl w:val="1"/>
+          <w:numId w:val="3"/>
+        </w:numPr>
+        <w:rPr>
+          <w:sz w:val="24"/>
+          <w:szCs w:val="24"/>
+        </w:rPr>
+      </w:pPr>
+      <w:r>
+        <w:rPr>
+          <w:sz w:val="24"/>
+          <w:szCs w:val="24"/>
+        </w:rPr>
+        <w:t>supplier</w:t>
+      </w:r>
+      <w:r>
+        <w:rPr>
+          <w:sz w:val="24"/>
+          <w:szCs w:val="24"/>
+        </w:rPr>
+        <w:t xml:space="preserve">_id  -&gt; </w:t>
+      </w:r>
+      <w:r>
+        <w:rPr>
+          <w:sz w:val="24"/>
+          <w:szCs w:val="24"/>
+        </w:rPr>
+        <w:t>supplier</w:t>
+      </w:r>
+      <w:r>
+        <w:rPr>
+          <w:sz w:val="24"/>
+          <w:szCs w:val="24"/>
+        </w:rPr>
+        <w:t>.id</w:t>
+      </w:r>
+    </w:p>
+    <w:p>
+      <w:pPr>
+        <w:pStyle w:val="ListParagraph"/>
         <w:numPr>
           <w:ilvl w:val="0"/>
-          <w:numId w:val="2"/>
-        </w:numPr>
-      </w:pPr>
-      <w:r>
-        <w:t>Accounts</w:t>
-      </w:r>
-    </w:p>
-    <w:p>
-      <w:pPr>
-        <w:pStyle w:val="ListParagraph"/>
-        <w:numPr>
-          <w:ilvl w:val="1"/>
-          <w:numId w:val="2"/>
-        </w:numPr>
-      </w:pPr>
-      <w:r>
+          <w:numId w:val="3"/>
+        </w:numPr>
+        <w:rPr>
+          <w:sz w:val="24"/>
+          <w:szCs w:val="24"/>
+        </w:rPr>
+      </w:pPr>
+      <w:r>
+        <w:rPr>
+          <w:sz w:val="24"/>
+          <w:szCs w:val="24"/>
+        </w:rPr>
         <w:t>Supplier</w:t>
       </w:r>
     </w:p>
@@ -249,301 +862,608 @@
       <w:pPr>
         <w:pStyle w:val="ListParagraph"/>
         <w:numPr>
-          <w:ilvl w:val="2"/>
-          <w:numId w:val="2"/>
-        </w:numPr>
-      </w:pPr>
-      <w:r>
-        <w:t xml:space="preserve">New Supplier </w:t>
-      </w:r>
-    </w:p>
-    <w:p>
-      <w:pPr>
-        <w:pStyle w:val="ListParagraph"/>
-        <w:numPr>
-          <w:ilvl w:val="3"/>
-          <w:numId w:val="2"/>
-        </w:numPr>
-      </w:pPr>
-      <w:r>
-        <w:t>Info</w:t>
-      </w:r>
-    </w:p>
-    <w:p>
-      <w:pPr>
-        <w:pStyle w:val="ListParagraph"/>
-        <w:numPr>
-          <w:ilvl w:val="3"/>
-          <w:numId w:val="2"/>
-        </w:numPr>
-      </w:pPr>
-      <w:r>
-        <w:t>Transaction</w:t>
-      </w:r>
-    </w:p>
-    <w:p>
-      <w:pPr>
-        <w:pStyle w:val="ListParagraph"/>
-        <w:numPr>
-          <w:ilvl w:val="1"/>
-          <w:numId w:val="2"/>
-        </w:numPr>
-      </w:pPr>
-      <w:r>
-        <w:t>Customer</w:t>
-      </w:r>
-    </w:p>
-    <w:p>
-      <w:pPr>
-        <w:pStyle w:val="ListParagraph"/>
-        <w:numPr>
-          <w:ilvl w:val="2"/>
-          <w:numId w:val="2"/>
-        </w:numPr>
-      </w:pPr>
-      <w:r>
-        <w:t>New Customer</w:t>
-      </w:r>
-    </w:p>
-    <w:p>
-      <w:pPr>
-        <w:pStyle w:val="ListParagraph"/>
-        <w:numPr>
-          <w:ilvl w:val="3"/>
-          <w:numId w:val="2"/>
-        </w:numPr>
-      </w:pPr>
-      <w:r>
-        <w:t>Info</w:t>
-      </w:r>
-    </w:p>
-    <w:p>
-      <w:pPr>
-        <w:pStyle w:val="ListParagraph"/>
-        <w:numPr>
-          <w:ilvl w:val="3"/>
-          <w:numId w:val="2"/>
-        </w:numPr>
-      </w:pPr>
-      <w:r>
-        <w:t>Transaction</w:t>
-      </w:r>
-    </w:p>
-    <w:p>
-      <w:pPr>
-        <w:ind w:left="1080"/>
-      </w:pPr>
-    </w:p>
-    <w:p>
-      <w:pPr>
-        <w:pStyle w:val="Heading1"/>
+          <w:ilvl w:val="1"/>
+          <w:numId w:val="3"/>
+        </w:numPr>
+        <w:rPr>
+          <w:sz w:val="24"/>
+          <w:szCs w:val="24"/>
+        </w:rPr>
+      </w:pPr>
+      <w:r>
+        <w:rPr>
+          <w:sz w:val="24"/>
+          <w:szCs w:val="24"/>
+        </w:rPr>
+        <w:t>id</w:t>
+      </w:r>
+    </w:p>
+    <w:p>
+      <w:pPr>
+        <w:pStyle w:val="ListParagraph"/>
+        <w:numPr>
+          <w:ilvl w:val="1"/>
+          <w:numId w:val="3"/>
+        </w:numPr>
+        <w:rPr>
+          <w:sz w:val="24"/>
+          <w:szCs w:val="24"/>
+        </w:rPr>
+      </w:pPr>
+      <w:r>
+        <w:rPr>
+          <w:sz w:val="24"/>
+          <w:szCs w:val="24"/>
+        </w:rPr>
+        <w:t xml:space="preserve"> name</w:t>
+      </w:r>
+    </w:p>
+    <w:p>
+      <w:pPr>
+        <w:pStyle w:val="ListParagraph"/>
+        <w:numPr>
+          <w:ilvl w:val="1"/>
+          <w:numId w:val="3"/>
+        </w:numPr>
+        <w:rPr>
+          <w:sz w:val="24"/>
+          <w:szCs w:val="24"/>
+        </w:rPr>
+      </w:pPr>
+      <w:r>
+        <w:rPr>
+          <w:sz w:val="24"/>
+          <w:szCs w:val="24"/>
+        </w:rPr>
+        <w:t>Contact_info</w:t>
+      </w:r>
+      <w:r>
+        <w:rPr>
+          <w:sz w:val="24"/>
+          <w:szCs w:val="24"/>
+        </w:rPr>
+        <w:t xml:space="preserve">_id </w:t>
+      </w:r>
+      <w:r>
+        <w:rPr>
+          <w:sz w:val="24"/>
+          <w:szCs w:val="24"/>
+        </w:rPr>
+        <w:t>-&gt; Contact.id</w:t>
+      </w:r>
+    </w:p>
+    <w:p>
+      <w:pPr>
+        <w:pStyle w:val="ListParagraph"/>
+        <w:numPr>
+          <w:ilvl w:val="1"/>
+          <w:numId w:val="3"/>
+        </w:numPr>
+        <w:rPr>
+          <w:sz w:val="24"/>
+          <w:szCs w:val="24"/>
+        </w:rPr>
+      </w:pPr>
+      <w:r>
+        <w:rPr>
+          <w:sz w:val="24"/>
+          <w:szCs w:val="24"/>
+        </w:rPr>
+        <w:t>Org_id -&gt; organization.id</w:t>
+      </w:r>
+    </w:p>
+    <w:p>
+      <w:pPr>
+        <w:pStyle w:val="ListParagraph"/>
         <w:numPr>
           <w:ilvl w:val="0"/>
-          <w:numId w:val="2"/>
-        </w:numPr>
-      </w:pPr>
-      <w:r>
-        <w:t>Master Module</w:t>
-      </w:r>
-    </w:p>
-    <w:p>
-      <w:pPr>
-        <w:pStyle w:val="ListParagraph"/>
-        <w:numPr>
-          <w:ilvl w:val="1"/>
-          <w:numId w:val="2"/>
-        </w:numPr>
-      </w:pPr>
-      <w:r>
-        <w:t>Category</w:t>
-      </w:r>
-    </w:p>
-    <w:p>
-      <w:pPr>
-        <w:pStyle w:val="ListParagraph"/>
-        <w:numPr>
-          <w:ilvl w:val="2"/>
-          <w:numId w:val="2"/>
-        </w:numPr>
-      </w:pPr>
-      <w:r>
-        <w:t>Sub-</w:t>
-      </w:r>
-      <w:r>
-        <w:t>c</w:t>
-      </w:r>
-      <w:r>
-        <w:t>ategory</w:t>
-      </w:r>
-    </w:p>
-    <w:p>
-      <w:pPr>
-        <w:pStyle w:val="ListParagraph"/>
-        <w:numPr>
-          <w:ilvl w:val="1"/>
-          <w:numId w:val="2"/>
-        </w:numPr>
-      </w:pPr>
-      <w:r>
+          <w:numId w:val="3"/>
+        </w:numPr>
+        <w:rPr>
+          <w:sz w:val="24"/>
+          <w:szCs w:val="24"/>
+        </w:rPr>
+      </w:pPr>
+      <w:r>
+        <w:rPr>
+          <w:sz w:val="24"/>
+          <w:szCs w:val="24"/>
+        </w:rPr>
+        <w:t>Organization</w:t>
+      </w:r>
+    </w:p>
+    <w:p>
+      <w:pPr>
+        <w:pStyle w:val="ListParagraph"/>
+        <w:numPr>
+          <w:ilvl w:val="1"/>
+          <w:numId w:val="3"/>
+        </w:numPr>
+        <w:rPr>
+          <w:sz w:val="24"/>
+          <w:szCs w:val="24"/>
+        </w:rPr>
+      </w:pPr>
+      <w:r>
+        <w:rPr>
+          <w:sz w:val="24"/>
+          <w:szCs w:val="24"/>
+        </w:rPr>
+        <w:t>id</w:t>
+      </w:r>
+    </w:p>
+    <w:p>
+      <w:pPr>
+        <w:pStyle w:val="ListParagraph"/>
+        <w:numPr>
+          <w:ilvl w:val="1"/>
+          <w:numId w:val="3"/>
+        </w:numPr>
+        <w:rPr>
+          <w:sz w:val="24"/>
+          <w:szCs w:val="24"/>
+        </w:rPr>
+      </w:pPr>
+      <w:r>
+        <w:rPr>
+          <w:sz w:val="24"/>
+          <w:szCs w:val="24"/>
+        </w:rPr>
+        <w:t>name</w:t>
+      </w:r>
+    </w:p>
+    <w:p>
+      <w:pPr>
+        <w:pStyle w:val="ListParagraph"/>
+        <w:numPr>
+          <w:ilvl w:val="1"/>
+          <w:numId w:val="3"/>
+        </w:numPr>
+        <w:rPr>
+          <w:sz w:val="24"/>
+          <w:szCs w:val="24"/>
+        </w:rPr>
+      </w:pPr>
+      <w:r>
+        <w:rPr>
+          <w:sz w:val="24"/>
+          <w:szCs w:val="24"/>
+        </w:rPr>
+        <w:t>contact_info_id -&gt; Contact.id</w:t>
+      </w:r>
+    </w:p>
+    <w:p>
+      <w:pPr>
+        <w:pStyle w:val="ListParagraph"/>
+        <w:numPr>
+          <w:ilvl w:val="0"/>
+          <w:numId w:val="3"/>
+        </w:numPr>
+        <w:rPr>
+          <w:sz w:val="24"/>
+          <w:szCs w:val="24"/>
+        </w:rPr>
+      </w:pPr>
+      <w:r>
+        <w:rPr>
+          <w:sz w:val="24"/>
+          <w:szCs w:val="24"/>
+        </w:rPr>
+        <w:t>Purchase_order_details</w:t>
+      </w:r>
+    </w:p>
+    <w:p>
+      <w:pPr>
+        <w:pStyle w:val="ListParagraph"/>
+        <w:numPr>
+          <w:ilvl w:val="1"/>
+          <w:numId w:val="3"/>
+        </w:numPr>
+        <w:rPr>
+          <w:sz w:val="24"/>
+          <w:szCs w:val="24"/>
+        </w:rPr>
+      </w:pPr>
+      <w:r>
+        <w:rPr>
+          <w:sz w:val="24"/>
+          <w:szCs w:val="24"/>
+        </w:rPr>
+        <w:t xml:space="preserve">id </w:t>
+      </w:r>
+    </w:p>
+    <w:p>
+      <w:pPr>
+        <w:pStyle w:val="ListParagraph"/>
+        <w:numPr>
+          <w:ilvl w:val="1"/>
+          <w:numId w:val="3"/>
+        </w:numPr>
+        <w:rPr>
+          <w:sz w:val="24"/>
+          <w:szCs w:val="24"/>
+        </w:rPr>
+      </w:pPr>
+      <w:r>
+        <w:rPr>
+          <w:sz w:val="24"/>
+          <w:szCs w:val="24"/>
+        </w:rPr>
+        <w:t>po_id -&gt;</w:t>
+      </w:r>
+      <w:r>
+        <w:rPr>
+          <w:sz w:val="24"/>
+          <w:szCs w:val="24"/>
+        </w:rPr>
+        <w:t>Purchase_order</w:t>
+      </w:r>
+      <w:r>
+        <w:rPr>
+          <w:sz w:val="24"/>
+          <w:szCs w:val="24"/>
+        </w:rPr>
+        <w:t>.id</w:t>
+      </w:r>
+    </w:p>
+    <w:p>
+      <w:pPr>
+        <w:pStyle w:val="ListParagraph"/>
+        <w:numPr>
+          <w:ilvl w:val="1"/>
+          <w:numId w:val="3"/>
+        </w:numPr>
+        <w:rPr>
+          <w:sz w:val="24"/>
+          <w:szCs w:val="24"/>
+        </w:rPr>
+      </w:pPr>
+      <w:r>
+        <w:rPr>
+          <w:sz w:val="24"/>
+          <w:szCs w:val="24"/>
+        </w:rPr>
+        <w:t>product_id -&gt; Product.id</w:t>
+      </w:r>
+    </w:p>
+    <w:p>
+      <w:pPr>
+        <w:pStyle w:val="ListParagraph"/>
+        <w:numPr>
+          <w:ilvl w:val="0"/>
+          <w:numId w:val="3"/>
+        </w:numPr>
+        <w:rPr>
+          <w:sz w:val="24"/>
+          <w:szCs w:val="24"/>
+        </w:rPr>
+      </w:pPr>
+      <w:r>
+        <w:rPr>
+          <w:sz w:val="24"/>
+          <w:szCs w:val="24"/>
+        </w:rPr>
         <w:t>Product</w:t>
       </w:r>
-      <w:r>
-        <w:t>s</w:t>
-      </w:r>
-    </w:p>
-    <w:p>
-      <w:pPr>
-        <w:pStyle w:val="ListParagraph"/>
-        <w:numPr>
-          <w:ilvl w:val="1"/>
-          <w:numId w:val="2"/>
-        </w:numPr>
-      </w:pPr>
-      <w:proofErr w:type="gramStart"/>
-      <w:r>
-        <w:t>UOM(</w:t>
-      </w:r>
-      <w:proofErr w:type="gramEnd"/>
-      <w:r>
-        <w:t>unit of measurement )</w:t>
-      </w:r>
-    </w:p>
-    <w:p>
-      <w:pPr>
-        <w:pStyle w:val="Heading1"/>
+    </w:p>
+    <w:p>
+      <w:pPr>
+        <w:pStyle w:val="ListParagraph"/>
+        <w:numPr>
+          <w:ilvl w:val="1"/>
+          <w:numId w:val="3"/>
+        </w:numPr>
+        <w:rPr>
+          <w:sz w:val="24"/>
+          <w:szCs w:val="24"/>
+        </w:rPr>
+      </w:pPr>
+      <w:r>
+        <w:rPr>
+          <w:sz w:val="24"/>
+          <w:szCs w:val="24"/>
+        </w:rPr>
+        <w:t>I</w:t>
+      </w:r>
+      <w:r>
+        <w:rPr>
+          <w:sz w:val="24"/>
+          <w:szCs w:val="24"/>
+        </w:rPr>
+        <w:t>d</w:t>
+      </w:r>
+    </w:p>
+    <w:p>
+      <w:pPr>
+        <w:pStyle w:val="ListParagraph"/>
+        <w:numPr>
+          <w:ilvl w:val="1"/>
+          <w:numId w:val="3"/>
+        </w:numPr>
+        <w:rPr>
+          <w:sz w:val="24"/>
+          <w:szCs w:val="24"/>
+        </w:rPr>
+      </w:pPr>
+      <w:r>
+        <w:rPr>
+          <w:sz w:val="24"/>
+          <w:szCs w:val="24"/>
+        </w:rPr>
+        <w:t>Category_id</w:t>
+      </w:r>
+    </w:p>
+    <w:p>
+      <w:pPr>
+        <w:pStyle w:val="ListParagraph"/>
+        <w:numPr>
+          <w:ilvl w:val="1"/>
+          <w:numId w:val="3"/>
+        </w:numPr>
+        <w:rPr>
+          <w:sz w:val="24"/>
+          <w:szCs w:val="24"/>
+        </w:rPr>
+      </w:pPr>
+      <w:r>
+        <w:rPr>
+          <w:sz w:val="24"/>
+          <w:szCs w:val="24"/>
+        </w:rPr>
+        <w:t>Subcategory_id</w:t>
+      </w:r>
+    </w:p>
+    <w:p>
+      <w:pPr>
+        <w:pStyle w:val="ListParagraph"/>
+        <w:numPr>
+          <w:ilvl w:val="1"/>
+          <w:numId w:val="3"/>
+        </w:numPr>
+        <w:rPr>
+          <w:sz w:val="24"/>
+          <w:szCs w:val="24"/>
+        </w:rPr>
+      </w:pPr>
+      <w:r>
+        <w:rPr>
+          <w:sz w:val="24"/>
+          <w:szCs w:val="24"/>
+        </w:rPr>
+        <w:lastRenderedPageBreak/>
+        <w:t>name</w:t>
+      </w:r>
+    </w:p>
+    <w:p>
+      <w:pPr>
+        <w:pStyle w:val="ListParagraph"/>
+        <w:numPr>
+          <w:ilvl w:val="1"/>
+          <w:numId w:val="3"/>
+        </w:numPr>
+        <w:rPr>
+          <w:sz w:val="24"/>
+          <w:szCs w:val="24"/>
+        </w:rPr>
+      </w:pPr>
+      <w:r>
+        <w:rPr>
+          <w:sz w:val="24"/>
+          <w:szCs w:val="24"/>
+        </w:rPr>
+        <w:t>code</w:t>
+      </w:r>
+    </w:p>
+    <w:p>
+      <w:pPr>
+        <w:pStyle w:val="ListParagraph"/>
+        <w:numPr>
+          <w:ilvl w:val="1"/>
+          <w:numId w:val="3"/>
+        </w:numPr>
+        <w:rPr>
+          <w:sz w:val="24"/>
+          <w:szCs w:val="24"/>
+        </w:rPr>
+      </w:pPr>
+      <w:r>
+        <w:rPr>
+          <w:sz w:val="24"/>
+          <w:szCs w:val="24"/>
+        </w:rPr>
+        <w:t>barcode</w:t>
+      </w:r>
+    </w:p>
+    <w:p>
+      <w:pPr>
+        <w:pStyle w:val="ListParagraph"/>
+        <w:numPr>
+          <w:ilvl w:val="1"/>
+          <w:numId w:val="3"/>
+        </w:numPr>
+        <w:rPr>
+          <w:sz w:val="24"/>
+          <w:szCs w:val="24"/>
+        </w:rPr>
+      </w:pPr>
+      <w:r>
+        <w:rPr>
+          <w:sz w:val="24"/>
+          <w:szCs w:val="24"/>
+        </w:rPr>
+        <w:t>mrp</w:t>
+      </w:r>
+    </w:p>
+    <w:p>
+      <w:pPr>
+        <w:pStyle w:val="ListParagraph"/>
+        <w:numPr>
+          <w:ilvl w:val="1"/>
+          <w:numId w:val="3"/>
+        </w:numPr>
+        <w:rPr>
+          <w:sz w:val="24"/>
+          <w:szCs w:val="24"/>
+        </w:rPr>
+      </w:pPr>
+      <w:r>
+        <w:rPr>
+          <w:sz w:val="24"/>
+          <w:szCs w:val="24"/>
+        </w:rPr>
+        <w:t>sale_price</w:t>
+      </w:r>
+    </w:p>
+    <w:p>
+      <w:pPr>
+        <w:pStyle w:val="ListParagraph"/>
+        <w:numPr>
+          <w:ilvl w:val="1"/>
+          <w:numId w:val="3"/>
+        </w:numPr>
+        <w:rPr>
+          <w:sz w:val="24"/>
+          <w:szCs w:val="24"/>
+        </w:rPr>
+      </w:pPr>
+      <w:r>
+        <w:rPr>
+          <w:sz w:val="24"/>
+          <w:szCs w:val="24"/>
+        </w:rPr>
+        <w:t>img_path</w:t>
+      </w:r>
+    </w:p>
+    <w:p>
+      <w:pPr>
+        <w:pStyle w:val="ListParagraph"/>
+        <w:numPr>
+          <w:ilvl w:val="1"/>
+          <w:numId w:val="3"/>
+        </w:numPr>
+        <w:rPr>
+          <w:sz w:val="24"/>
+          <w:szCs w:val="24"/>
+        </w:rPr>
+      </w:pPr>
+      <w:r>
+        <w:rPr>
+          <w:sz w:val="24"/>
+          <w:szCs w:val="24"/>
+        </w:rPr>
+        <w:t>last_updated_on</w:t>
+      </w:r>
+    </w:p>
+    <w:p>
+      <w:pPr>
+        <w:pStyle w:val="ListParagraph"/>
+        <w:numPr>
+          <w:ilvl w:val="1"/>
+          <w:numId w:val="3"/>
+        </w:numPr>
+        <w:rPr>
+          <w:sz w:val="24"/>
+          <w:szCs w:val="24"/>
+        </w:rPr>
+      </w:pPr>
+      <w:r>
+        <w:rPr>
+          <w:sz w:val="24"/>
+          <w:szCs w:val="24"/>
+        </w:rPr>
+        <w:t>last_updated_by</w:t>
+      </w:r>
+      <w:r>
+        <w:rPr>
+          <w:sz w:val="24"/>
+          <w:szCs w:val="24"/>
+        </w:rPr>
+        <w:t xml:space="preserve"> -&gt; user.id</w:t>
+      </w:r>
+    </w:p>
+    <w:p>
+      <w:pPr>
+        <w:pStyle w:val="ListParagraph"/>
+        <w:numPr>
+          <w:ilvl w:val="1"/>
+          <w:numId w:val="3"/>
+        </w:numPr>
+        <w:rPr>
+          <w:sz w:val="24"/>
+          <w:szCs w:val="24"/>
+        </w:rPr>
+      </w:pPr>
+      <w:r>
+        <w:rPr>
+          <w:sz w:val="24"/>
+          <w:szCs w:val="24"/>
+        </w:rPr>
+        <w:t>uom_id -&gt; UOM.id</w:t>
+      </w:r>
+    </w:p>
+    <w:p>
+      <w:pPr>
+        <w:pStyle w:val="ListParagraph"/>
         <w:numPr>
           <w:ilvl w:val="0"/>
-          <w:numId w:val="2"/>
-        </w:numPr>
-      </w:pPr>
-      <w:r>
-        <w:t>Reports</w:t>
-      </w:r>
-    </w:p>
-    <w:p>
-      <w:pPr>
-        <w:pStyle w:val="ListParagraph"/>
-        <w:numPr>
-          <w:ilvl w:val="1"/>
-          <w:numId w:val="2"/>
-        </w:numPr>
-      </w:pPr>
-      <w:r>
-        <w:t xml:space="preserve">Sales </w:t>
-      </w:r>
-    </w:p>
-    <w:p>
-      <w:pPr>
-        <w:pStyle w:val="ListParagraph"/>
-        <w:numPr>
-          <w:ilvl w:val="1"/>
-          <w:numId w:val="2"/>
-        </w:numPr>
-      </w:pPr>
-      <w:r>
-        <w:t>Purchase</w:t>
-      </w:r>
-    </w:p>
-    <w:p>
-      <w:pPr>
-        <w:pStyle w:val="ListParagraph"/>
-        <w:numPr>
-          <w:ilvl w:val="1"/>
-          <w:numId w:val="2"/>
-        </w:numPr>
-      </w:pPr>
-      <w:r>
-        <w:t>Stock</w:t>
-      </w:r>
-    </w:p>
-    <w:p>
-      <w:pPr>
-        <w:pStyle w:val="ListParagraph"/>
-        <w:numPr>
-          <w:ilvl w:val="1"/>
-          <w:numId w:val="2"/>
-        </w:numPr>
-      </w:pPr>
-      <w:r>
-        <w:lastRenderedPageBreak/>
-        <w:t xml:space="preserve">Supplier </w:t>
-      </w:r>
-    </w:p>
-    <w:p>
-      <w:pPr>
-        <w:pStyle w:val="ListParagraph"/>
-        <w:numPr>
-          <w:ilvl w:val="1"/>
-          <w:numId w:val="2"/>
-        </w:numPr>
-      </w:pPr>
-      <w:r>
-        <w:t>Customer</w:t>
-      </w:r>
-    </w:p>
-    <w:p>
-      <w:pPr>
-        <w:pStyle w:val="Heading1"/>
-        <w:numPr>
-          <w:ilvl w:val="0"/>
-          <w:numId w:val="2"/>
-        </w:numPr>
-      </w:pPr>
-      <w:r>
-        <w:t>User Control</w:t>
-      </w:r>
-      <w:r>
-        <w:t xml:space="preserve"> (Access Contro</w:t>
-      </w:r>
-      <w:r>
-        <w:t>l</w:t>
-      </w:r>
-      <w:r>
-        <w:t>)</w:t>
-      </w:r>
-      <w:r>
-        <w:t xml:space="preserve"> </w:t>
-      </w:r>
-    </w:p>
-    <w:p>
-      <w:pPr>
-        <w:pStyle w:val="ListParagraph"/>
-        <w:numPr>
-          <w:ilvl w:val="1"/>
-          <w:numId w:val="2"/>
-        </w:numPr>
-      </w:pPr>
-      <w:r>
-        <w:t>Users List</w:t>
-      </w:r>
-    </w:p>
-    <w:p>
-      <w:pPr>
-        <w:pStyle w:val="ListParagraph"/>
-        <w:numPr>
-          <w:ilvl w:val="1"/>
-          <w:numId w:val="2"/>
-        </w:numPr>
-      </w:pPr>
-      <w:r>
-        <w:t>Roles</w:t>
-      </w:r>
-    </w:p>
-    <w:p>
-      <w:pPr>
-        <w:pStyle w:val="ListParagraph"/>
-        <w:numPr>
-          <w:ilvl w:val="1"/>
-          <w:numId w:val="2"/>
-        </w:numPr>
-      </w:pPr>
-      <w:r>
-        <w:t>User Roles</w:t>
+          <w:numId w:val="3"/>
+        </w:numPr>
+        <w:rPr>
+          <w:sz w:val="24"/>
+          <w:szCs w:val="24"/>
+        </w:rPr>
+      </w:pPr>
+      <w:r>
+        <w:rPr>
+          <w:sz w:val="24"/>
+          <w:szCs w:val="24"/>
+        </w:rPr>
+        <w:t>UOM</w:t>
+      </w:r>
+    </w:p>
+    <w:p>
+      <w:pPr>
+        <w:pStyle w:val="ListParagraph"/>
+        <w:numPr>
+          <w:ilvl w:val="1"/>
+          <w:numId w:val="3"/>
+        </w:numPr>
+        <w:rPr>
+          <w:sz w:val="24"/>
+          <w:szCs w:val="24"/>
+        </w:rPr>
+      </w:pPr>
+      <w:r>
+        <w:rPr>
+          <w:sz w:val="24"/>
+          <w:szCs w:val="24"/>
+        </w:rPr>
+        <w:t>Id</w:t>
+      </w:r>
+    </w:p>
+    <w:p>
+      <w:pPr>
+        <w:pStyle w:val="ListParagraph"/>
+        <w:numPr>
+          <w:ilvl w:val="1"/>
+          <w:numId w:val="3"/>
+        </w:numPr>
+        <w:rPr>
+          <w:sz w:val="24"/>
+          <w:szCs w:val="24"/>
+        </w:rPr>
+      </w:pPr>
+      <w:r>
+        <w:rPr>
+          <w:sz w:val="24"/>
+          <w:szCs w:val="24"/>
+        </w:rPr>
+        <w:t>name</w:t>
       </w:r>
     </w:p>
     <w:sectPr>
       <w:pgSz w:w="12240" w:h="15840"/>
-      <w:pgMar w:top="1440" w:right="1440" w:bottom="1440" w:left="1440" w:header="720" w:footer="720" w:gutter="0"/>
+      <w:pgMar w:top="1440" w:right="720" w:bottom="720" w:left="1440" w:header="720" w:footer="720" w:gutter="0"/>
       <w:cols w:space="720"/>
       <w:docGrid w:linePitch="360"/>
     </w:sectPr>
@@ -554,6 +1474,92 @@
 <file path=word/numbering.xml><?xml version="1.0" encoding="utf-8"?>
 <w:numbering xmlns:wpc="http://schemas.microsoft.com/office/word/2010/wordprocessingCanvas" xmlns:cx="http://schemas.microsoft.com/office/drawing/2014/chartex" xmlns:cx1="http://schemas.microsoft.com/office/drawing/2015/9/8/chartex" xmlns:cx2="http://schemas.microsoft.com/office/drawing/2015/10/21/chartex" xmlns:cx3="http://schemas.microsoft.com/office/drawing/2016/5/9/chartex" xmlns:cx4="http://schemas.microsoft.com/office/drawing/2016/5/10/chartex" xmlns:cx5="http://schemas.microsoft.com/office/drawing/2016/5/11/chartex" xmlns:cx6="http://schemas.microsoft.com/office/drawing/2016/5/12/chartex" xmlns:cx7="http://schemas.microsoft.com/office/drawing/2016/5/13/chartex" xmlns:cx8="http://schemas.microsoft.com/office/drawing/2016/5/14/chartex" xmlns:mc="http://schemas.openxmlformats.org/markup-compatibility/2006" xmlns:aink="http://schemas.microsoft.com/office/drawing/2016/ink" xmlns:am3d="http://schemas.microsoft.com/office/drawing/2017/model3d" xmlns:o="urn:schemas-microsoft-com:office:office" xmlns:oel="http://schemas.microsoft.com/office/2019/extlst" xmlns:r="http://schemas.openxmlformats.org/officeDocument/2006/relationships" xmlns:m="http://schemas.openxmlformats.org/officeDocument/2006/math" xmlns:v="urn:schemas-microsoft-com:vml" xmlns:wp14="http://schemas.microsoft.com/office/word/2010/wordprocessingDrawing" xmlns:wp="http://schemas.openxmlformats.org/drawingml/2006/wordprocessingDrawing" xmlns:w10="urn:schemas-microsoft-com:office:word" xmlns:w="http://schemas.openxmlformats.org/wordprocessingml/2006/main" xmlns:w14="http://schemas.microsoft.com/office/word/2010/wordml" xmlns:w15="http://schemas.microsoft.com/office/word/2012/wordml" xmlns:w16cex="http://schemas.microsoft.com/office/word/2018/wordml/cex" xmlns:w16cid="http://schemas.microsoft.com/office/word/2016/wordml/cid" xmlns:w16="http://schemas.microsoft.com/office/word/2018/wordml" xmlns:w16du="http://schemas.microsoft.com/office/word/2023/wordml/word16du" xmlns:w16sdtdh="http://schemas.microsoft.com/office/word/2020/wordml/sdtdatahash" xmlns:w16se="http://schemas.microsoft.com/office/word/2015/wordml/symex" xmlns:wpg="http://schemas.microsoft.com/office/word/2010/wordprocessingGroup" xmlns:wpi="http://schemas.microsoft.com/office/word/2010/wordprocessingInk" xmlns:wne="http://schemas.microsoft.com/office/word/2006/wordml" xmlns:wps="http://schemas.microsoft.com/office/word/2010/wordprocessingShape" mc:Ignorable="w14 w15 w16se w16cid w16 w16cex w16sdtdh w16du wp14">
   <w:abstractNum w:abstractNumId="0" w15:restartNumberingAfterBreak="0">
+    <w:nsid w:val="13061143"/>
+    <w:multiLevelType w:val="multilevel"/>
+    <w:tmpl w:val="0409001F"/>
+    <w:lvl w:ilvl="0">
+      <w:start w:val="1"/>
+      <w:numFmt w:val="decimal"/>
+      <w:lvlText w:val="%1."/>
+      <w:lvlJc w:val="left"/>
+      <w:pPr>
+        <w:ind w:left="360" w:hanging="360"/>
+      </w:pPr>
+    </w:lvl>
+    <w:lvl w:ilvl="1">
+      <w:start w:val="1"/>
+      <w:numFmt w:val="decimal"/>
+      <w:lvlText w:val="%1.%2."/>
+      <w:lvlJc w:val="left"/>
+      <w:pPr>
+        <w:ind w:left="792" w:hanging="432"/>
+      </w:pPr>
+    </w:lvl>
+    <w:lvl w:ilvl="2">
+      <w:start w:val="1"/>
+      <w:numFmt w:val="decimal"/>
+      <w:lvlText w:val="%1.%2.%3."/>
+      <w:lvlJc w:val="left"/>
+      <w:pPr>
+        <w:ind w:left="1224" w:hanging="504"/>
+      </w:pPr>
+    </w:lvl>
+    <w:lvl w:ilvl="3">
+      <w:start w:val="1"/>
+      <w:numFmt w:val="decimal"/>
+      <w:lvlText w:val="%1.%2.%3.%4."/>
+      <w:lvlJc w:val="left"/>
+      <w:pPr>
+        <w:ind w:left="1728" w:hanging="648"/>
+      </w:pPr>
+    </w:lvl>
+    <w:lvl w:ilvl="4">
+      <w:start w:val="1"/>
+      <w:numFmt w:val="decimal"/>
+      <w:lvlText w:val="%1.%2.%3.%4.%5."/>
+      <w:lvlJc w:val="left"/>
+      <w:pPr>
+        <w:ind w:left="2232" w:hanging="792"/>
+      </w:pPr>
+    </w:lvl>
+    <w:lvl w:ilvl="5">
+      <w:start w:val="1"/>
+      <w:numFmt w:val="decimal"/>
+      <w:lvlText w:val="%1.%2.%3.%4.%5.%6."/>
+      <w:lvlJc w:val="left"/>
+      <w:pPr>
+        <w:ind w:left="2736" w:hanging="936"/>
+      </w:pPr>
+    </w:lvl>
+    <w:lvl w:ilvl="6">
+      <w:start w:val="1"/>
+      <w:numFmt w:val="decimal"/>
+      <w:lvlText w:val="%1.%2.%3.%4.%5.%6.%7."/>
+      <w:lvlJc w:val="left"/>
+      <w:pPr>
+        <w:ind w:left="3240" w:hanging="1080"/>
+      </w:pPr>
+    </w:lvl>
+    <w:lvl w:ilvl="7">
+      <w:start w:val="1"/>
+      <w:numFmt w:val="decimal"/>
+      <w:lvlText w:val="%1.%2.%3.%4.%5.%6.%7.%8."/>
+      <w:lvlJc w:val="left"/>
+      <w:pPr>
+        <w:ind w:left="3744" w:hanging="1224"/>
+      </w:pPr>
+    </w:lvl>
+    <w:lvl w:ilvl="8">
+      <w:start w:val="1"/>
+      <w:numFmt w:val="decimal"/>
+      <w:lvlText w:val="%1.%2.%3.%4.%5.%6.%7.%8.%9."/>
+      <w:lvlJc w:val="left"/>
+      <w:pPr>
+        <w:ind w:left="4320" w:hanging="1440"/>
+      </w:pPr>
+    </w:lvl>
+  </w:abstractNum>
+  <w:abstractNum w:abstractNumId="1" w15:restartNumberingAfterBreak="0">
     <w:nsid w:val="5A9A0738"/>
     <w:multiLevelType w:val="multilevel"/>
     <w:tmpl w:val="0409001F"/>
@@ -639,7 +1645,7 @@
       </w:pPr>
     </w:lvl>
   </w:abstractNum>
-  <w:abstractNum w:abstractNumId="1" w15:restartNumberingAfterBreak="0">
+  <w:abstractNum w:abstractNumId="2" w15:restartNumberingAfterBreak="0">
     <w:nsid w:val="6CEB524E"/>
     <w:multiLevelType w:val="hybridMultilevel"/>
     <w:tmpl w:val="B19884CA"/>
@@ -729,9 +1735,12 @@
     </w:lvl>
   </w:abstractNum>
   <w:num w:numId="1" w16cid:durableId="396129273">
+    <w:abstractNumId w:val="2"/>
+  </w:num>
+  <w:num w:numId="2" w16cid:durableId="470217">
     <w:abstractNumId w:val="1"/>
   </w:num>
-  <w:num w:numId="2" w16cid:durableId="470217">
+  <w:num w:numId="3" w16cid:durableId="84304705">
     <w:abstractNumId w:val="0"/>
   </w:num>
 </w:numbering>

</xml_diff>

<commit_message>
Update Convenient Store Requirements Analysis.docx
</commit_message>
<xml_diff>
--- a/Semester 1/Web app/Matrials/Convenient Store Requirements Analysis.docx
+++ b/Semester 1/Web app/Matrials/Convenient Store Requirements Analysis.docx
@@ -148,9 +148,11 @@
           <w:numId w:val="2"/>
         </w:numPr>
       </w:pPr>
+      <w:proofErr w:type="gramStart"/>
       <w:r>
         <w:t>Sale</w:t>
       </w:r>
+      <w:proofErr w:type="gramEnd"/>
       <w:r>
         <w:t>(pre-order)</w:t>
       </w:r>
@@ -393,8 +395,13 @@
           <w:numId w:val="2"/>
         </w:numPr>
       </w:pPr>
-      <w:r>
-        <w:t>UOM(unit of measurement )</w:t>
+      <w:proofErr w:type="gramStart"/>
+      <w:r>
+        <w:t>UOM(</w:t>
+      </w:r>
+      <w:proofErr w:type="gramEnd"/>
+      <w:r>
+        <w:t>unit of measurement )</w:t>
       </w:r>
     </w:p>
     <w:p>
@@ -533,28 +540,98 @@
     <w:p/>
     <w:p/>
     <w:p>
-      <w:r>
-        <w:t>table_name: plural, samle case(PurchaseOrders)</w:t>
-      </w:r>
-    </w:p>
-    <w:p>
-      <w:r>
-        <w:t>column_name: singular, case(last_updated_by)</w:t>
+      <w:proofErr w:type="spellStart"/>
+      <w:r>
+        <w:t>table_name</w:t>
+      </w:r>
+      <w:proofErr w:type="spellEnd"/>
+      <w:r>
+        <w:t xml:space="preserve">: plural, </w:t>
+      </w:r>
+      <w:proofErr w:type="spellStart"/>
+      <w:r>
+        <w:t>samle</w:t>
+      </w:r>
+      <w:proofErr w:type="spellEnd"/>
+      <w:r>
+        <w:t xml:space="preserve"> </w:t>
+      </w:r>
+      <w:proofErr w:type="gramStart"/>
+      <w:r>
+        <w:t>case(</w:t>
+      </w:r>
+      <w:proofErr w:type="spellStart"/>
+      <w:proofErr w:type="gramEnd"/>
+      <w:r>
+        <w:t>PurchaseOrders</w:t>
+      </w:r>
+      <w:proofErr w:type="spellEnd"/>
+      <w:r>
+        <w:t>)</w:t>
+      </w:r>
+    </w:p>
+    <w:p>
+      <w:proofErr w:type="spellStart"/>
+      <w:r>
+        <w:t>column_name</w:t>
+      </w:r>
+      <w:proofErr w:type="spellEnd"/>
+      <w:r>
+        <w:t>: singular, case(</w:t>
+      </w:r>
+      <w:proofErr w:type="spellStart"/>
+      <w:r>
+        <w:t>last_updated_by</w:t>
+      </w:r>
+      <w:proofErr w:type="spellEnd"/>
+      <w:r>
+        <w:t>)</w:t>
       </w:r>
     </w:p>
     <w:p/>
     <w:p>
-      <w:r>
-        <w:t>only userId is varchar, all other ids are auto-number</w:t>
-      </w:r>
-      <w:r>
-        <w:t>(large numbers).</w:t>
-      </w:r>
-    </w:p>
-    <w:p>
-      <w:r>
-        <w:t>create sql-server tables with proper pk and foreignkey</w:t>
-      </w:r>
+      <w:proofErr w:type="gramStart"/>
+      <w:r>
+        <w:t>only</w:t>
+      </w:r>
+      <w:proofErr w:type="gramEnd"/>
+      <w:r>
+        <w:t xml:space="preserve"> </w:t>
+      </w:r>
+      <w:proofErr w:type="spellStart"/>
+      <w:r>
+        <w:t>userId</w:t>
+      </w:r>
+      <w:proofErr w:type="spellEnd"/>
+      <w:r>
+        <w:t xml:space="preserve"> is varchar, all other ids are auto-</w:t>
+      </w:r>
+      <w:proofErr w:type="gramStart"/>
+      <w:r>
+        <w:t>number(</w:t>
+      </w:r>
+      <w:proofErr w:type="gramEnd"/>
+      <w:r>
+        <w:t>large numbers).</w:t>
+      </w:r>
+    </w:p>
+    <w:p>
+      <w:r>
+        <w:t xml:space="preserve">create </w:t>
+      </w:r>
+      <w:proofErr w:type="spellStart"/>
+      <w:r>
+        <w:t>sql</w:t>
+      </w:r>
+      <w:proofErr w:type="spellEnd"/>
+      <w:r>
+        <w:t xml:space="preserve">-server tables with proper pk and </w:t>
+      </w:r>
+      <w:proofErr w:type="spellStart"/>
+      <w:r>
+        <w:t>foreignkey</w:t>
+      </w:r>
+      <w:proofErr w:type="spellEnd"/>
     </w:p>
     <w:p>
       <w:pPr>
@@ -681,6 +758,7 @@
           <w:szCs w:val="24"/>
         </w:rPr>
       </w:pPr>
+      <w:proofErr w:type="spellStart"/>
       <w:r>
         <w:rPr>
           <w:sz w:val="24"/>
@@ -688,6 +766,7 @@
         </w:rPr>
         <w:t>Purchase_order</w:t>
       </w:r>
+      <w:proofErr w:type="spellEnd"/>
     </w:p>
     <w:p>
       <w:pPr>
@@ -735,6 +814,7 @@
           <w:szCs w:val="24"/>
         </w:rPr>
       </w:pPr>
+      <w:proofErr w:type="gramStart"/>
       <w:r>
         <w:rPr>
           <w:sz w:val="24"/>
@@ -754,21 +834,30 @@
           <w:sz w:val="24"/>
           <w:szCs w:val="24"/>
         </w:rPr>
-        <w:t>(n varchar)</w:t>
-      </w:r>
-    </w:p>
-    <w:p>
-      <w:pPr>
-        <w:pStyle w:val="ListParagraph"/>
-        <w:numPr>
-          <w:ilvl w:val="1"/>
-          <w:numId w:val="3"/>
-        </w:numPr>
-        <w:rPr>
-          <w:sz w:val="24"/>
-          <w:szCs w:val="24"/>
-        </w:rPr>
-      </w:pPr>
+        <w:t>(</w:t>
+      </w:r>
+      <w:proofErr w:type="gramEnd"/>
+      <w:r>
+        <w:rPr>
+          <w:sz w:val="24"/>
+          <w:szCs w:val="24"/>
+        </w:rPr>
+        <w:t>n varchar)</w:t>
+      </w:r>
+    </w:p>
+    <w:p>
+      <w:pPr>
+        <w:pStyle w:val="ListParagraph"/>
+        <w:numPr>
+          <w:ilvl w:val="1"/>
+          <w:numId w:val="3"/>
+        </w:numPr>
+        <w:rPr>
+          <w:sz w:val="24"/>
+          <w:szCs w:val="24"/>
+        </w:rPr>
+      </w:pPr>
+      <w:proofErr w:type="spellStart"/>
       <w:r>
         <w:rPr>
           <w:sz w:val="24"/>
@@ -776,39 +865,82 @@
         </w:rPr>
         <w:t>entered_on</w:t>
       </w:r>
-    </w:p>
-    <w:p>
-      <w:pPr>
-        <w:pStyle w:val="ListParagraph"/>
-        <w:numPr>
-          <w:ilvl w:val="1"/>
-          <w:numId w:val="3"/>
-        </w:numPr>
-        <w:rPr>
-          <w:sz w:val="24"/>
-          <w:szCs w:val="24"/>
-        </w:rPr>
-      </w:pPr>
-      <w:r>
-        <w:rPr>
-          <w:sz w:val="24"/>
-          <w:szCs w:val="24"/>
-        </w:rPr>
-        <w:t>entered_by(n carchar 128)</w:t>
-      </w:r>
-    </w:p>
-    <w:p>
-      <w:pPr>
-        <w:pStyle w:val="ListParagraph"/>
-        <w:numPr>
-          <w:ilvl w:val="1"/>
-          <w:numId w:val="3"/>
-        </w:numPr>
-        <w:rPr>
-          <w:sz w:val="24"/>
-          <w:szCs w:val="24"/>
-        </w:rPr>
-      </w:pPr>
+      <w:proofErr w:type="spellEnd"/>
+    </w:p>
+    <w:p>
+      <w:pPr>
+        <w:pStyle w:val="ListParagraph"/>
+        <w:numPr>
+          <w:ilvl w:val="1"/>
+          <w:numId w:val="3"/>
+        </w:numPr>
+        <w:rPr>
+          <w:sz w:val="24"/>
+          <w:szCs w:val="24"/>
+        </w:rPr>
+      </w:pPr>
+      <w:proofErr w:type="spellStart"/>
+      <w:r>
+        <w:rPr>
+          <w:sz w:val="24"/>
+          <w:szCs w:val="24"/>
+        </w:rPr>
+        <w:t>entered_</w:t>
+      </w:r>
+      <w:proofErr w:type="gramStart"/>
+      <w:r>
+        <w:rPr>
+          <w:sz w:val="24"/>
+          <w:szCs w:val="24"/>
+        </w:rPr>
+        <w:t>by</w:t>
+      </w:r>
+      <w:proofErr w:type="spellEnd"/>
+      <w:r>
+        <w:rPr>
+          <w:sz w:val="24"/>
+          <w:szCs w:val="24"/>
+        </w:rPr>
+        <w:t>(</w:t>
+      </w:r>
+      <w:proofErr w:type="gramEnd"/>
+      <w:r>
+        <w:rPr>
+          <w:sz w:val="24"/>
+          <w:szCs w:val="24"/>
+        </w:rPr>
+        <w:t xml:space="preserve">n </w:t>
+      </w:r>
+      <w:proofErr w:type="spellStart"/>
+      <w:r>
+        <w:rPr>
+          <w:sz w:val="24"/>
+          <w:szCs w:val="24"/>
+        </w:rPr>
+        <w:t>carchar</w:t>
+      </w:r>
+      <w:proofErr w:type="spellEnd"/>
+      <w:r>
+        <w:rPr>
+          <w:sz w:val="24"/>
+          <w:szCs w:val="24"/>
+        </w:rPr>
+        <w:t xml:space="preserve"> 128)</w:t>
+      </w:r>
+    </w:p>
+    <w:p>
+      <w:pPr>
+        <w:pStyle w:val="ListParagraph"/>
+        <w:numPr>
+          <w:ilvl w:val="1"/>
+          <w:numId w:val="3"/>
+        </w:numPr>
+        <w:rPr>
+          <w:sz w:val="24"/>
+          <w:szCs w:val="24"/>
+        </w:rPr>
+      </w:pPr>
+      <w:proofErr w:type="spellStart"/>
       <w:r>
         <w:rPr>
           <w:sz w:val="24"/>
@@ -821,14 +953,31 @@
           <w:sz w:val="24"/>
           <w:szCs w:val="24"/>
         </w:rPr>
-        <w:t xml:space="preserve">_id  -&gt; </w:t>
-      </w:r>
-      <w:r>
-        <w:rPr>
-          <w:sz w:val="24"/>
-          <w:szCs w:val="24"/>
-        </w:rPr>
-        <w:t>supplier</w:t>
+        <w:t>_</w:t>
+      </w:r>
+      <w:proofErr w:type="gramStart"/>
+      <w:r>
+        <w:rPr>
+          <w:sz w:val="24"/>
+          <w:szCs w:val="24"/>
+        </w:rPr>
+        <w:t>id</w:t>
+      </w:r>
+      <w:proofErr w:type="spellEnd"/>
+      <w:r>
+        <w:rPr>
+          <w:sz w:val="24"/>
+          <w:szCs w:val="24"/>
+        </w:rPr>
+        <w:t xml:space="preserve">  -</w:t>
+      </w:r>
+      <w:proofErr w:type="gramEnd"/>
+      <w:r>
+        <w:rPr>
+          <w:sz w:val="24"/>
+          <w:szCs w:val="24"/>
+        </w:rPr>
+        <w:t>&gt; supplier</w:t>
       </w:r>
       <w:r>
         <w:rPr>
@@ -910,6 +1059,7 @@
           <w:szCs w:val="24"/>
         </w:rPr>
       </w:pPr>
+      <w:proofErr w:type="spellStart"/>
       <w:r>
         <w:rPr>
           <w:sz w:val="24"/>
@@ -922,34 +1072,44 @@
           <w:sz w:val="24"/>
           <w:szCs w:val="24"/>
         </w:rPr>
-        <w:t xml:space="preserve">_id </w:t>
-      </w:r>
-      <w:r>
-        <w:rPr>
-          <w:sz w:val="24"/>
-          <w:szCs w:val="24"/>
-        </w:rPr>
-        <w:t>-&gt; Contact.id</w:t>
-      </w:r>
-    </w:p>
-    <w:p>
-      <w:pPr>
-        <w:pStyle w:val="ListParagraph"/>
-        <w:numPr>
-          <w:ilvl w:val="1"/>
-          <w:numId w:val="3"/>
-        </w:numPr>
-        <w:rPr>
-          <w:sz w:val="24"/>
-          <w:szCs w:val="24"/>
-        </w:rPr>
-      </w:pPr>
-      <w:r>
-        <w:rPr>
-          <w:sz w:val="24"/>
-          <w:szCs w:val="24"/>
-        </w:rPr>
-        <w:t>Org_id -&gt; organization.id</w:t>
+        <w:t>_id</w:t>
+      </w:r>
+      <w:proofErr w:type="spellEnd"/>
+      <w:r>
+        <w:rPr>
+          <w:sz w:val="24"/>
+          <w:szCs w:val="24"/>
+        </w:rPr>
+        <w:t xml:space="preserve"> -&gt; Contact.id</w:t>
+      </w:r>
+    </w:p>
+    <w:p>
+      <w:pPr>
+        <w:pStyle w:val="ListParagraph"/>
+        <w:numPr>
+          <w:ilvl w:val="1"/>
+          <w:numId w:val="3"/>
+        </w:numPr>
+        <w:rPr>
+          <w:sz w:val="24"/>
+          <w:szCs w:val="24"/>
+        </w:rPr>
+      </w:pPr>
+      <w:proofErr w:type="spellStart"/>
+      <w:r>
+        <w:rPr>
+          <w:sz w:val="24"/>
+          <w:szCs w:val="24"/>
+        </w:rPr>
+        <w:t>Org_id</w:t>
+      </w:r>
+      <w:proofErr w:type="spellEnd"/>
+      <w:r>
+        <w:rPr>
+          <w:sz w:val="24"/>
+          <w:szCs w:val="24"/>
+        </w:rPr>
+        <w:t xml:space="preserve"> -&gt; organization.id</w:t>
       </w:r>
     </w:p>
     <w:p>
@@ -1024,12 +1184,21 @@
           <w:szCs w:val="24"/>
         </w:rPr>
       </w:pPr>
-      <w:r>
-        <w:rPr>
-          <w:sz w:val="24"/>
-          <w:szCs w:val="24"/>
-        </w:rPr>
-        <w:t>contact_info_id -&gt; Contact.id</w:t>
+      <w:proofErr w:type="spellStart"/>
+      <w:r>
+        <w:rPr>
+          <w:sz w:val="24"/>
+          <w:szCs w:val="24"/>
+        </w:rPr>
+        <w:t>contact_info_id</w:t>
+      </w:r>
+      <w:proofErr w:type="spellEnd"/>
+      <w:r>
+        <w:rPr>
+          <w:sz w:val="24"/>
+          <w:szCs w:val="24"/>
+        </w:rPr>
+        <w:t xml:space="preserve"> -&gt; Contact.id</w:t>
       </w:r>
     </w:p>
     <w:p>
@@ -1044,6 +1213,7 @@
           <w:szCs w:val="24"/>
         </w:rPr>
       </w:pPr>
+      <w:proofErr w:type="spellStart"/>
       <w:r>
         <w:rPr>
           <w:sz w:val="24"/>
@@ -1051,6 +1221,7 @@
         </w:rPr>
         <w:t>Purchase_order_details</w:t>
       </w:r>
+      <w:proofErr w:type="spellEnd"/>
     </w:p>
     <w:p>
       <w:pPr>
@@ -1084,12 +1255,21 @@
           <w:szCs w:val="24"/>
         </w:rPr>
       </w:pPr>
-      <w:r>
-        <w:rPr>
-          <w:sz w:val="24"/>
-          <w:szCs w:val="24"/>
-        </w:rPr>
-        <w:t>po_id -&gt;</w:t>
+      <w:proofErr w:type="spellStart"/>
+      <w:r>
+        <w:rPr>
+          <w:sz w:val="24"/>
+          <w:szCs w:val="24"/>
+        </w:rPr>
+        <w:t>po_id</w:t>
+      </w:r>
+      <w:proofErr w:type="spellEnd"/>
+      <w:r>
+        <w:rPr>
+          <w:sz w:val="24"/>
+          <w:szCs w:val="24"/>
+        </w:rPr>
+        <w:t xml:space="preserve"> -&gt;</w:t>
       </w:r>
       <w:r>
         <w:rPr>
@@ -1118,12 +1298,21 @@
           <w:szCs w:val="24"/>
         </w:rPr>
       </w:pPr>
-      <w:r>
-        <w:rPr>
-          <w:sz w:val="24"/>
-          <w:szCs w:val="24"/>
-        </w:rPr>
-        <w:t>product_id -&gt; Product.id</w:t>
+      <w:proofErr w:type="spellStart"/>
+      <w:r>
+        <w:rPr>
+          <w:sz w:val="24"/>
+          <w:szCs w:val="24"/>
+        </w:rPr>
+        <w:t>product_id</w:t>
+      </w:r>
+      <w:proofErr w:type="spellEnd"/>
+      <w:r>
+        <w:rPr>
+          <w:sz w:val="24"/>
+          <w:szCs w:val="24"/>
+        </w:rPr>
+        <w:t xml:space="preserve"> -&gt; Product.id</w:t>
       </w:r>
     </w:p>
     <w:p>
@@ -1185,6 +1374,7 @@
           <w:szCs w:val="24"/>
         </w:rPr>
       </w:pPr>
+      <w:proofErr w:type="spellStart"/>
       <w:r>
         <w:rPr>
           <w:sz w:val="24"/>
@@ -1192,19 +1382,21 @@
         </w:rPr>
         <w:t>Category_id</w:t>
       </w:r>
-    </w:p>
-    <w:p>
-      <w:pPr>
-        <w:pStyle w:val="ListParagraph"/>
-        <w:numPr>
-          <w:ilvl w:val="1"/>
-          <w:numId w:val="3"/>
-        </w:numPr>
-        <w:rPr>
-          <w:sz w:val="24"/>
-          <w:szCs w:val="24"/>
-        </w:rPr>
-      </w:pPr>
+      <w:proofErr w:type="spellEnd"/>
+    </w:p>
+    <w:p>
+      <w:pPr>
+        <w:pStyle w:val="ListParagraph"/>
+        <w:numPr>
+          <w:ilvl w:val="1"/>
+          <w:numId w:val="3"/>
+        </w:numPr>
+        <w:rPr>
+          <w:sz w:val="24"/>
+          <w:szCs w:val="24"/>
+        </w:rPr>
+      </w:pPr>
+      <w:proofErr w:type="spellStart"/>
       <w:r>
         <w:rPr>
           <w:sz w:val="24"/>
@@ -1212,6 +1404,7 @@
         </w:rPr>
         <w:t>Subcategory_id</w:t>
       </w:r>
+      <w:proofErr w:type="spellEnd"/>
     </w:p>
     <w:p>
       <w:pPr>
@@ -1286,6 +1479,7 @@
           <w:szCs w:val="24"/>
         </w:rPr>
       </w:pPr>
+      <w:proofErr w:type="spellStart"/>
       <w:r>
         <w:rPr>
           <w:sz w:val="24"/>
@@ -1293,19 +1487,21 @@
         </w:rPr>
         <w:t>mrp</w:t>
       </w:r>
-    </w:p>
-    <w:p>
-      <w:pPr>
-        <w:pStyle w:val="ListParagraph"/>
-        <w:numPr>
-          <w:ilvl w:val="1"/>
-          <w:numId w:val="3"/>
-        </w:numPr>
-        <w:rPr>
-          <w:sz w:val="24"/>
-          <w:szCs w:val="24"/>
-        </w:rPr>
-      </w:pPr>
+      <w:proofErr w:type="spellEnd"/>
+    </w:p>
+    <w:p>
+      <w:pPr>
+        <w:pStyle w:val="ListParagraph"/>
+        <w:numPr>
+          <w:ilvl w:val="1"/>
+          <w:numId w:val="3"/>
+        </w:numPr>
+        <w:rPr>
+          <w:sz w:val="24"/>
+          <w:szCs w:val="24"/>
+        </w:rPr>
+      </w:pPr>
+      <w:proofErr w:type="spellStart"/>
       <w:r>
         <w:rPr>
           <w:sz w:val="24"/>
@@ -1313,19 +1509,21 @@
         </w:rPr>
         <w:t>sale_price</w:t>
       </w:r>
-    </w:p>
-    <w:p>
-      <w:pPr>
-        <w:pStyle w:val="ListParagraph"/>
-        <w:numPr>
-          <w:ilvl w:val="1"/>
-          <w:numId w:val="3"/>
-        </w:numPr>
-        <w:rPr>
-          <w:sz w:val="24"/>
-          <w:szCs w:val="24"/>
-        </w:rPr>
-      </w:pPr>
+      <w:proofErr w:type="spellEnd"/>
+    </w:p>
+    <w:p>
+      <w:pPr>
+        <w:pStyle w:val="ListParagraph"/>
+        <w:numPr>
+          <w:ilvl w:val="1"/>
+          <w:numId w:val="3"/>
+        </w:numPr>
+        <w:rPr>
+          <w:sz w:val="24"/>
+          <w:szCs w:val="24"/>
+        </w:rPr>
+      </w:pPr>
+      <w:proofErr w:type="spellStart"/>
       <w:r>
         <w:rPr>
           <w:sz w:val="24"/>
@@ -1333,19 +1531,21 @@
         </w:rPr>
         <w:t>img_path</w:t>
       </w:r>
-    </w:p>
-    <w:p>
-      <w:pPr>
-        <w:pStyle w:val="ListParagraph"/>
-        <w:numPr>
-          <w:ilvl w:val="1"/>
-          <w:numId w:val="3"/>
-        </w:numPr>
-        <w:rPr>
-          <w:sz w:val="24"/>
-          <w:szCs w:val="24"/>
-        </w:rPr>
-      </w:pPr>
+      <w:proofErr w:type="spellEnd"/>
+    </w:p>
+    <w:p>
+      <w:pPr>
+        <w:pStyle w:val="ListParagraph"/>
+        <w:numPr>
+          <w:ilvl w:val="1"/>
+          <w:numId w:val="3"/>
+        </w:numPr>
+        <w:rPr>
+          <w:sz w:val="24"/>
+          <w:szCs w:val="24"/>
+        </w:rPr>
+      </w:pPr>
+      <w:proofErr w:type="spellStart"/>
       <w:r>
         <w:rPr>
           <w:sz w:val="24"/>
@@ -1353,19 +1553,21 @@
         </w:rPr>
         <w:t>last_updated_on</w:t>
       </w:r>
-    </w:p>
-    <w:p>
-      <w:pPr>
-        <w:pStyle w:val="ListParagraph"/>
-        <w:numPr>
-          <w:ilvl w:val="1"/>
-          <w:numId w:val="3"/>
-        </w:numPr>
-        <w:rPr>
-          <w:sz w:val="24"/>
-          <w:szCs w:val="24"/>
-        </w:rPr>
-      </w:pPr>
+      <w:proofErr w:type="spellEnd"/>
+    </w:p>
+    <w:p>
+      <w:pPr>
+        <w:pStyle w:val="ListParagraph"/>
+        <w:numPr>
+          <w:ilvl w:val="1"/>
+          <w:numId w:val="3"/>
+        </w:numPr>
+        <w:rPr>
+          <w:sz w:val="24"/>
+          <w:szCs w:val="24"/>
+        </w:rPr>
+      </w:pPr>
+      <w:proofErr w:type="spellStart"/>
       <w:r>
         <w:rPr>
           <w:sz w:val="24"/>
@@ -1373,6 +1575,7 @@
         </w:rPr>
         <w:t>last_updated_by</w:t>
       </w:r>
+      <w:proofErr w:type="spellEnd"/>
       <w:r>
         <w:rPr>
           <w:sz w:val="24"/>
@@ -1393,12 +1596,21 @@
           <w:szCs w:val="24"/>
         </w:rPr>
       </w:pPr>
-      <w:r>
-        <w:rPr>
-          <w:sz w:val="24"/>
-          <w:szCs w:val="24"/>
-        </w:rPr>
-        <w:t>uom_id -&gt; UOM.id</w:t>
+      <w:proofErr w:type="spellStart"/>
+      <w:r>
+        <w:rPr>
+          <w:sz w:val="24"/>
+          <w:szCs w:val="24"/>
+        </w:rPr>
+        <w:t>uom_id</w:t>
+      </w:r>
+      <w:proofErr w:type="spellEnd"/>
+      <w:r>
+        <w:rPr>
+          <w:sz w:val="24"/>
+          <w:szCs w:val="24"/>
+        </w:rPr>
+        <w:t xml:space="preserve"> -&gt; UOM.id</w:t>
       </w:r>
     </w:p>
     <w:p>
@@ -1458,8 +1670,89 @@
           <w:sz w:val="24"/>
           <w:szCs w:val="24"/>
         </w:rPr>
-        <w:t>name</w:t>
-      </w:r>
+        <w:t>N</w:t>
+      </w:r>
+      <w:r>
+        <w:rPr>
+          <w:sz w:val="24"/>
+          <w:szCs w:val="24"/>
+        </w:rPr>
+        <w:t>ame</w:t>
+      </w:r>
+    </w:p>
+    <w:p>
+      <w:pPr>
+        <w:rPr>
+          <w:sz w:val="24"/>
+          <w:szCs w:val="24"/>
+        </w:rPr>
+      </w:pPr>
+    </w:p>
+    <w:p>
+      <w:pPr>
+        <w:rPr>
+          <w:sz w:val="24"/>
+          <w:szCs w:val="24"/>
+        </w:rPr>
+      </w:pPr>
+    </w:p>
+    <w:p>
+      <w:pPr>
+        <w:rPr>
+          <w:sz w:val="24"/>
+          <w:szCs w:val="24"/>
+        </w:rPr>
+      </w:pPr>
+    </w:p>
+    <w:p>
+      <w:pPr>
+        <w:pBdr>
+          <w:bottom w:val="single" w:sz="6" w:space="1" w:color="auto"/>
+        </w:pBdr>
+        <w:rPr>
+          <w:sz w:val="24"/>
+          <w:szCs w:val="24"/>
+        </w:rPr>
+      </w:pPr>
+    </w:p>
+    <w:p>
+      <w:pPr>
+        <w:rPr>
+          <w:sz w:val="24"/>
+          <w:szCs w:val="24"/>
+        </w:rPr>
+      </w:pPr>
+      <w:r>
+        <w:rPr>
+          <w:sz w:val="24"/>
+          <w:szCs w:val="24"/>
+        </w:rPr>
+        <w:t xml:space="preserve">Contacts: id, email, phone, email2, phone2, </w:t>
+      </w:r>
+      <w:proofErr w:type="gramStart"/>
+      <w:r>
+        <w:rPr>
+          <w:sz w:val="24"/>
+          <w:szCs w:val="24"/>
+        </w:rPr>
+        <w:t>country,region</w:t>
+      </w:r>
+      <w:proofErr w:type="gramEnd"/>
+      <w:r>
+        <w:rPr>
+          <w:sz w:val="24"/>
+          <w:szCs w:val="24"/>
+        </w:rPr>
+        <w:t>,city,address_line1,address_line2,xmldata</w:t>
+      </w:r>
+    </w:p>
+    <w:p>
+      <w:pPr>
+        <w:rPr>
+          <w:sz w:val="24"/>
+          <w:szCs w:val="24"/>
+        </w:rPr>
+      </w:pPr>
     </w:p>
     <w:sectPr>
       <w:pgSz w:w="12240" w:h="15840"/>
@@ -2227,7 +2520,7 @@
   <a:themeElements>
     <a:clrScheme name="Office">
       <a:dk1>
-        <a:sysClr val="windowText" lastClr="000000"/>
+        <a:sysClr val="windowText" lastClr="1E1E1E"/>
       </a:dk1>
       <a:lt1>
         <a:sysClr val="window" lastClr="FFFFFF"/>

</xml_diff>